<commit_message>
update docx & screenshot
</commit_message>
<xml_diff>
--- a/5_Basic Version and Branch Management(Git)/praktikum/Praktikum_5_Basic Version and Branch Management(Git).docx
+++ b/5_Basic Version and Branch Management(Git)/praktikum/Praktikum_5_Basic Version and Branch Management(Git).docx
@@ -115,12 +115,12 @@
           <wp:inline distB="114300" distT="114300" distL="114300" distR="114300">
             <wp:extent cx="5600700" cy="857250"/>
             <wp:effectExtent b="0" l="0" r="0" t="0"/>
-            <wp:docPr id="5" name="image4.png"/>
+            <wp:docPr id="5" name="image18.png"/>
             <a:graphic>
               <a:graphicData uri="http://schemas.openxmlformats.org/drawingml/2006/picture">
                 <pic:pic>
                   <pic:nvPicPr>
-                    <pic:cNvPr id="0" name="image4.png"/>
+                    <pic:cNvPr id="0" name="image18.png"/>
                     <pic:cNvPicPr preferRelativeResize="0"/>
                   </pic:nvPicPr>
                   <pic:blipFill>
@@ -190,12 +190,12 @@
           <wp:inline distB="114300" distT="114300" distL="114300" distR="114300">
             <wp:extent cx="5731200" cy="2298700"/>
             <wp:effectExtent b="0" l="0" r="0" t="0"/>
-            <wp:docPr id="13" name="image10.png"/>
+            <wp:docPr id="14" name="image9.png"/>
             <a:graphic>
               <a:graphicData uri="http://schemas.openxmlformats.org/drawingml/2006/picture">
                 <pic:pic>
                   <pic:nvPicPr>
-                    <pic:cNvPr id="0" name="image10.png"/>
+                    <pic:cNvPr id="0" name="image9.png"/>
                     <pic:cNvPicPr preferRelativeResize="0"/>
                   </pic:nvPicPr>
                   <pic:blipFill>
@@ -240,7 +240,53 @@
           <w:rtl w:val="0"/>
         </w:rPr>
         <w:t xml:space="preserve">Isi Sub Folder </w:t>
-        <w:br w:type="textWrapping"/>
+      </w:r>
+    </w:p>
+    <w:p>
+      <w:pPr>
+        <w:spacing w:after="240" w:before="240" w:lineRule="auto"/>
+        <w:ind w:left="0" w:firstLine="0"/>
+        <w:rPr/>
+      </w:pPr>
+      <w:r>
+        <w:rPr/>
+        <w:drawing>
+          <wp:inline distB="114300" distT="114300" distL="114300" distR="114300">
+            <wp:extent cx="5729288" cy="1180119"/>
+            <wp:effectExtent b="0" l="0" r="0" t="0"/>
+            <wp:docPr id="12" name="image16.png"/>
+            <a:graphic>
+              <a:graphicData uri="http://schemas.openxmlformats.org/drawingml/2006/picture">
+                <pic:pic>
+                  <pic:nvPicPr>
+                    <pic:cNvPr id="0" name="image16.png"/>
+                    <pic:cNvPicPr preferRelativeResize="0"/>
+                  </pic:nvPicPr>
+                  <pic:blipFill>
+                    <a:blip r:embed="rId8"/>
+                    <a:srcRect b="0" l="0" r="0" t="0"/>
+                    <a:stretch>
+                      <a:fillRect/>
+                    </a:stretch>
+                  </pic:blipFill>
+                  <pic:spPr>
+                    <a:xfrm>
+                      <a:off x="0" y="0"/>
+                      <a:ext cx="5729288" cy="1180119"/>
+                    </a:xfrm>
+                    <a:prstGeom prst="rect"/>
+                    <a:ln/>
+                  </pic:spPr>
+                </pic:pic>
+              </a:graphicData>
+            </a:graphic>
+          </wp:inline>
+        </w:drawing>
+      </w:r>
+      <w:r>
+        <w:rPr>
+          <w:rtl w:val="0"/>
+        </w:rPr>
       </w:r>
     </w:p>
     <w:p>
@@ -253,16 +299,16 @@
           <wp:inline distB="114300" distT="114300" distL="114300" distR="114300">
             <wp:extent cx="5731200" cy="1968500"/>
             <wp:effectExtent b="0" l="0" r="0" t="0"/>
-            <wp:docPr id="2" name="image11.png"/>
+            <wp:docPr id="2" name="image2.png"/>
             <a:graphic>
               <a:graphicData uri="http://schemas.openxmlformats.org/drawingml/2006/picture">
                 <pic:pic>
                   <pic:nvPicPr>
-                    <pic:cNvPr id="0" name="image11.png"/>
+                    <pic:cNvPr id="0" name="image2.png"/>
                     <pic:cNvPicPr preferRelativeResize="0"/>
                   </pic:nvPicPr>
                   <pic:blipFill>
-                    <a:blip r:embed="rId8"/>
+                    <a:blip r:embed="rId9"/>
                     <a:srcRect b="0" l="0" r="0" t="0"/>
                     <a:stretch>
                       <a:fillRect/>
@@ -356,7 +402,7 @@
                     <pic:cNvPicPr preferRelativeResize="0"/>
                   </pic:nvPicPr>
                   <pic:blipFill>
-                    <a:blip r:embed="rId9"/>
+                    <a:blip r:embed="rId10"/>
                     <a:srcRect b="0" l="0" r="0" t="0"/>
                     <a:stretch>
                       <a:fillRect/>
@@ -452,16 +498,16 @@
           <wp:inline distB="114300" distT="114300" distL="114300" distR="114300">
             <wp:extent cx="5731200" cy="2819400"/>
             <wp:effectExtent b="0" l="0" r="0" t="0"/>
-            <wp:docPr id="17" name="image2.png"/>
+            <wp:docPr id="18" name="image6.png"/>
             <a:graphic>
               <a:graphicData uri="http://schemas.openxmlformats.org/drawingml/2006/picture">
                 <pic:pic>
                   <pic:nvPicPr>
-                    <pic:cNvPr id="0" name="image2.png"/>
+                    <pic:cNvPr id="0" name="image6.png"/>
                     <pic:cNvPicPr preferRelativeResize="0"/>
                   </pic:nvPicPr>
                   <pic:blipFill>
-                    <a:blip r:embed="rId10"/>
+                    <a:blip r:embed="rId11"/>
                     <a:srcRect b="0" l="0" r="0" t="0"/>
                     <a:stretch>
                       <a:fillRect/>
@@ -565,16 +611,16 @@
           <wp:inline distB="114300" distT="114300" distL="114300" distR="114300">
             <wp:extent cx="5731200" cy="812800"/>
             <wp:effectExtent b="0" l="0" r="0" t="0"/>
-            <wp:docPr id="16" name="image16.png"/>
+            <wp:docPr id="17" name="image14.png"/>
             <a:graphic>
               <a:graphicData uri="http://schemas.openxmlformats.org/drawingml/2006/picture">
                 <pic:pic>
                   <pic:nvPicPr>
-                    <pic:cNvPr id="0" name="image16.png"/>
+                    <pic:cNvPr id="0" name="image14.png"/>
                     <pic:cNvPicPr preferRelativeResize="0"/>
                   </pic:nvPicPr>
                   <pic:blipFill>
-                    <a:blip r:embed="rId11"/>
+                    <a:blip r:embed="rId12"/>
                     <a:srcRect b="0" l="0" r="0" t="0"/>
                     <a:stretch>
                       <a:fillRect/>
@@ -725,7 +771,7 @@
                     <pic:cNvPicPr preferRelativeResize="0"/>
                   </pic:nvPicPr>
                   <pic:blipFill>
-                    <a:blip r:embed="rId12"/>
+                    <a:blip r:embed="rId13"/>
                     <a:srcRect b="0" l="0" r="0" t="0"/>
                     <a:stretch>
                       <a:fillRect/>
@@ -803,16 +849,16 @@
           <wp:inline distB="114300" distT="114300" distL="114300" distR="114300">
             <wp:extent cx="5545232" cy="4405313"/>
             <wp:effectExtent b="0" l="0" r="0" t="0"/>
-            <wp:docPr id="15" name="image5.png"/>
+            <wp:docPr id="16" name="image12.png"/>
             <a:graphic>
               <a:graphicData uri="http://schemas.openxmlformats.org/drawingml/2006/picture">
                 <pic:pic>
                   <pic:nvPicPr>
-                    <pic:cNvPr id="0" name="image5.png"/>
+                    <pic:cNvPr id="0" name="image12.png"/>
                     <pic:cNvPicPr preferRelativeResize="0"/>
                   </pic:nvPicPr>
                   <pic:blipFill>
-                    <a:blip r:embed="rId13"/>
+                    <a:blip r:embed="rId14"/>
                     <a:srcRect b="0" l="0" r="0" t="0"/>
                     <a:stretch>
                       <a:fillRect/>
@@ -870,16 +916,16 @@
           <wp:inline distB="114300" distT="114300" distL="114300" distR="114300">
             <wp:extent cx="5731200" cy="2146300"/>
             <wp:effectExtent b="0" l="0" r="0" t="0"/>
-            <wp:docPr id="14" name="image7.png"/>
+            <wp:docPr id="15" name="image15.png"/>
             <a:graphic>
               <a:graphicData uri="http://schemas.openxmlformats.org/drawingml/2006/picture">
                 <pic:pic>
                   <pic:nvPicPr>
-                    <pic:cNvPr id="0" name="image7.png"/>
+                    <pic:cNvPr id="0" name="image15.png"/>
                     <pic:cNvPicPr preferRelativeResize="0"/>
                   </pic:nvPicPr>
                   <pic:blipFill>
-                    <a:blip r:embed="rId14"/>
+                    <a:blip r:embed="rId15"/>
                     <a:srcRect b="0" l="0" r="0" t="0"/>
                     <a:stretch>
                       <a:fillRect/>
@@ -921,16 +967,16 @@
           <wp:inline distB="114300" distT="114300" distL="114300" distR="114300">
             <wp:extent cx="5731200" cy="3124200"/>
             <wp:effectExtent b="0" l="0" r="0" t="0"/>
-            <wp:docPr id="4" name="image12.png"/>
+            <wp:docPr id="4" name="image17.png"/>
             <a:graphic>
               <a:graphicData uri="http://schemas.openxmlformats.org/drawingml/2006/picture">
                 <pic:pic>
                   <pic:nvPicPr>
-                    <pic:cNvPr id="0" name="image12.png"/>
+                    <pic:cNvPr id="0" name="image17.png"/>
                     <pic:cNvPicPr preferRelativeResize="0"/>
                   </pic:nvPicPr>
                   <pic:blipFill>
-                    <a:blip r:embed="rId15"/>
+                    <a:blip r:embed="rId16"/>
                     <a:srcRect b="0" l="0" r="0" t="0"/>
                     <a:stretch>
                       <a:fillRect/>
@@ -988,16 +1034,16 @@
           <wp:inline distB="114300" distT="114300" distL="114300" distR="114300">
             <wp:extent cx="5731200" cy="6197600"/>
             <wp:effectExtent b="0" l="0" r="0" t="0"/>
-            <wp:docPr id="12" name="image3.png"/>
+            <wp:docPr id="13" name="image13.png"/>
             <a:graphic>
               <a:graphicData uri="http://schemas.openxmlformats.org/drawingml/2006/picture">
                 <pic:pic>
                   <pic:nvPicPr>
-                    <pic:cNvPr id="0" name="image3.png"/>
+                    <pic:cNvPr id="0" name="image13.png"/>
                     <pic:cNvPicPr preferRelativeResize="0"/>
                   </pic:nvPicPr>
                   <pic:blipFill>
-                    <a:blip r:embed="rId16"/>
+                    <a:blip r:embed="rId17"/>
                     <a:srcRect b="0" l="0" r="0" t="0"/>
                     <a:stretch>
                       <a:fillRect/>
@@ -1039,16 +1085,16 @@
           <wp:inline distB="114300" distT="114300" distL="114300" distR="114300">
             <wp:extent cx="5731200" cy="4673600"/>
             <wp:effectExtent b="0" l="0" r="0" t="0"/>
-            <wp:docPr id="9" name="image15.png"/>
+            <wp:docPr id="9" name="image10.png"/>
             <a:graphic>
               <a:graphicData uri="http://schemas.openxmlformats.org/drawingml/2006/picture">
                 <pic:pic>
                   <pic:nvPicPr>
-                    <pic:cNvPr id="0" name="image15.png"/>
+                    <pic:cNvPr id="0" name="image10.png"/>
                     <pic:cNvPicPr preferRelativeResize="0"/>
                   </pic:nvPicPr>
                   <pic:blipFill>
-                    <a:blip r:embed="rId17"/>
+                    <a:blip r:embed="rId18"/>
                     <a:srcRect b="0" l="0" r="0" t="0"/>
                     <a:stretch>
                       <a:fillRect/>
@@ -1090,16 +1136,16 @@
           <wp:inline distB="114300" distT="114300" distL="114300" distR="114300">
             <wp:extent cx="5731200" cy="4521200"/>
             <wp:effectExtent b="0" l="0" r="0" t="0"/>
-            <wp:docPr id="6" name="image17.png"/>
+            <wp:docPr id="6" name="image5.png"/>
             <a:graphic>
               <a:graphicData uri="http://schemas.openxmlformats.org/drawingml/2006/picture">
                 <pic:pic>
                   <pic:nvPicPr>
-                    <pic:cNvPr id="0" name="image17.png"/>
+                    <pic:cNvPr id="0" name="image5.png"/>
                     <pic:cNvPicPr preferRelativeResize="0"/>
                   </pic:nvPicPr>
                   <pic:blipFill>
-                    <a:blip r:embed="rId18"/>
+                    <a:blip r:embed="rId19"/>
                     <a:srcRect b="0" l="0" r="0" t="0"/>
                     <a:stretch>
                       <a:fillRect/>
@@ -1173,16 +1219,16 @@
           <wp:inline distB="114300" distT="114300" distL="114300" distR="114300">
             <wp:extent cx="5731200" cy="4584700"/>
             <wp:effectExtent b="0" l="0" r="0" t="0"/>
-            <wp:docPr id="8" name="image9.png"/>
+            <wp:docPr id="8" name="image4.png"/>
             <a:graphic>
               <a:graphicData uri="http://schemas.openxmlformats.org/drawingml/2006/picture">
                 <pic:pic>
                   <pic:nvPicPr>
-                    <pic:cNvPr id="0" name="image9.png"/>
+                    <pic:cNvPr id="0" name="image4.png"/>
                     <pic:cNvPicPr preferRelativeResize="0"/>
                   </pic:nvPicPr>
                   <pic:blipFill>
-                    <a:blip r:embed="rId19"/>
+                    <a:blip r:embed="rId20"/>
                     <a:srcRect b="0" l="0" r="0" t="0"/>
                     <a:stretch>
                       <a:fillRect/>
@@ -1254,16 +1300,16 @@
           <wp:inline distB="114300" distT="114300" distL="114300" distR="114300">
             <wp:extent cx="5731200" cy="4546600"/>
             <wp:effectExtent b="0" l="0" r="0" t="0"/>
-            <wp:docPr id="7" name="image13.png"/>
+            <wp:docPr id="7" name="image7.png"/>
             <a:graphic>
               <a:graphicData uri="http://schemas.openxmlformats.org/drawingml/2006/picture">
                 <pic:pic>
                   <pic:nvPicPr>
-                    <pic:cNvPr id="0" name="image13.png"/>
+                    <pic:cNvPr id="0" name="image7.png"/>
                     <pic:cNvPicPr preferRelativeResize="0"/>
                   </pic:nvPicPr>
                   <pic:blipFill>
-                    <a:blip r:embed="rId20"/>
+                    <a:blip r:embed="rId21"/>
                     <a:srcRect b="0" l="0" r="0" t="0"/>
                     <a:stretch>
                       <a:fillRect/>
@@ -1352,16 +1398,16 @@
           <wp:inline distB="114300" distT="114300" distL="114300" distR="114300">
             <wp:extent cx="5731200" cy="4521200"/>
             <wp:effectExtent b="0" l="0" r="0" t="0"/>
-            <wp:docPr id="10" name="image6.png"/>
+            <wp:docPr id="10" name="image3.png"/>
             <a:graphic>
               <a:graphicData uri="http://schemas.openxmlformats.org/drawingml/2006/picture">
                 <pic:pic>
                   <pic:nvPicPr>
-                    <pic:cNvPr id="0" name="image6.png"/>
+                    <pic:cNvPr id="0" name="image3.png"/>
                     <pic:cNvPicPr preferRelativeResize="0"/>
                   </pic:nvPicPr>
                   <pic:blipFill>
-                    <a:blip r:embed="rId21"/>
+                    <a:blip r:embed="rId22"/>
                     <a:srcRect b="0" l="0" r="0" t="0"/>
                     <a:stretch>
                       <a:fillRect/>
@@ -1432,16 +1478,16 @@
           <wp:inline distB="114300" distT="114300" distL="114300" distR="114300">
             <wp:extent cx="5731200" cy="4495800"/>
             <wp:effectExtent b="0" l="0" r="0" t="0"/>
-            <wp:docPr id="11" name="image14.png"/>
+            <wp:docPr id="11" name="image11.png"/>
             <a:graphic>
               <a:graphicData uri="http://schemas.openxmlformats.org/drawingml/2006/picture">
                 <pic:pic>
                   <pic:nvPicPr>
-                    <pic:cNvPr id="0" name="image14.png"/>
+                    <pic:cNvPr id="0" name="image11.png"/>
                     <pic:cNvPicPr preferRelativeResize="0"/>
                   </pic:nvPicPr>
                   <pic:blipFill>
-                    <a:blip r:embed="rId22"/>
+                    <a:blip r:embed="rId23"/>
                     <a:srcRect b="0" l="0" r="0" t="0"/>
                     <a:stretch>
                       <a:fillRect/>

</xml_diff>